<commit_message>
changes in folder Ruud
</commit_message>
<xml_diff>
--- a/Ruud/TabelsForDatabase.docx
+++ b/Ruud/TabelsForDatabase.docx
@@ -6,8 +6,6 @@
       <w:r>
         <w:t>WAT ER IN DE DATABASE MOET:</w:t>
       </w:r>
-      <w:bookmarkStart w:id="0" w:name="_GoBack"/>
-      <w:bookmarkEnd w:id="0"/>
     </w:p>
     <w:p>
       <w:pPr>
@@ -20,6 +18,14 @@
       <w:r>
         <w:t>Acteur</w:t>
       </w:r>
+      <w:r>
+        <w:t xml:space="preserve"> </w:t>
+      </w:r>
+      <w:proofErr w:type="spellStart"/>
+      <w:r>
+        <w:t>actor.list</w:t>
+      </w:r>
+      <w:proofErr w:type="spellEnd"/>
     </w:p>
     <w:p>
       <w:pPr>
@@ -32,6 +38,14 @@
       <w:r>
         <w:t>Actrice</w:t>
       </w:r>
+      <w:r>
+        <w:t xml:space="preserve"> </w:t>
+      </w:r>
+      <w:proofErr w:type="spellStart"/>
+      <w:r>
+        <w:t>actor.list</w:t>
+      </w:r>
+      <w:proofErr w:type="spellEnd"/>
     </w:p>
     <w:p>
       <w:pPr>
@@ -56,6 +70,14 @@
       <w:r>
         <w:t>Films</w:t>
       </w:r>
+      <w:r>
+        <w:t xml:space="preserve"> </w:t>
+      </w:r>
+      <w:proofErr w:type="spellStart"/>
+      <w:r>
+        <w:t>actors.list</w:t>
+      </w:r>
+      <w:proofErr w:type="spellEnd"/>
     </w:p>
     <w:p>
       <w:pPr>
@@ -92,6 +114,14 @@
       <w:r>
         <w:t>Jaar film is uitgebracht</w:t>
       </w:r>
+      <w:r>
+        <w:t xml:space="preserve"> </w:t>
+      </w:r>
+      <w:proofErr w:type="spellStart"/>
+      <w:r>
+        <w:t>actors.list</w:t>
+      </w:r>
+      <w:proofErr w:type="spellEnd"/>
     </w:p>
     <w:p>
       <w:pPr>
@@ -128,6 +158,8 @@
       <w:r>
         <w:t>Aantal stemmen film</w:t>
       </w:r>
+      <w:bookmarkStart w:id="0" w:name="_GoBack"/>
+      <w:bookmarkEnd w:id="0"/>
     </w:p>
     <w:p>
       <w:pPr>

</xml_diff>